<commit_message>
Docs para entrega 2
</commit_message>
<xml_diff>
--- a/Experimento 2 entrega 1.docx
+++ b/Experimento 2 entrega 1.docx
@@ -1,14 +1,16 @@
 
 <file path=word/document.xml><?xml version="1.0" encoding="utf-8"?>
-<w:document xmlns:wpc="http://schemas.microsoft.com/office/word/2010/wordprocessingCanvas" xmlns:cx="http://schemas.microsoft.com/office/drawing/2014/chartex" xmlns:cx1="http://schemas.microsoft.com/office/drawing/2015/9/8/chartex" xmlns:cx2="http://schemas.microsoft.com/office/drawing/2015/10/21/chartex" xmlns:cx3="http://schemas.microsoft.com/office/drawing/2016/5/9/chartex" xmlns:cx4="http://schemas.microsoft.com/office/drawing/2016/5/10/chartex" xmlns:cx5="http://schemas.microsoft.com/office/drawing/2016/5/11/chartex" xmlns:mc="http://schemas.openxmlformats.org/markup-compatibility/2006" xmlns:o="urn:schemas-microsoft-com:office:office" xmlns:r="http://schemas.openxmlformats.org/officeDocument/2006/relationships" xmlns:m="http://schemas.openxmlformats.org/officeDocument/2006/math" xmlns:v="urn:schemas-microsoft-com:vml" xmlns:wp14="http://schemas.microsoft.com/office/word/2010/wordprocessingDrawing" xmlns:wp="http://schemas.openxmlformats.org/drawingml/2006/wordprocessingDrawing" xmlns:w10="urn:schemas-microsoft-com:office:word" xmlns:w="http://schemas.openxmlformats.org/wordprocessingml/2006/main" xmlns:w14="http://schemas.microsoft.com/office/word/2010/wordml" xmlns:w15="http://schemas.microsoft.com/office/word/2012/wordml" xmlns:w16se="http://schemas.microsoft.com/office/word/2015/wordml/symex" xmlns:wpg="http://schemas.microsoft.com/office/word/2010/wordprocessingGroup" xmlns:wpi="http://schemas.microsoft.com/office/word/2010/wordprocessingInk" xmlns:wne="http://schemas.microsoft.com/office/word/2006/wordml" xmlns:wps="http://schemas.microsoft.com/office/word/2010/wordprocessingShape" mc:Ignorable="w14 w15 w16se wp14">
+<w:document xmlns:wpc="http://schemas.microsoft.com/office/word/2010/wordprocessingCanvas" xmlns:mo="http://schemas.microsoft.com/office/mac/office/2008/main" xmlns:mc="http://schemas.openxmlformats.org/markup-compatibility/2006" xmlns:mv="urn:schemas-microsoft-com:mac:vml" xmlns:o="urn:schemas-microsoft-com:office:office" xmlns:r="http://schemas.openxmlformats.org/officeDocument/2006/relationships" xmlns:m="http://schemas.openxmlformats.org/officeDocument/2006/math" xmlns:v="urn:schemas-microsoft-com:vml" xmlns:wp14="http://schemas.microsoft.com/office/word/2010/wordprocessingDrawing" xmlns:wp="http://schemas.openxmlformats.org/drawingml/2006/wordprocessingDrawing" xmlns:w10="urn:schemas-microsoft-com:office:word" xmlns:w="http://schemas.openxmlformats.org/wordprocessingml/2006/main" xmlns:w14="http://schemas.microsoft.com/office/word/2010/wordml" xmlns:w15="http://schemas.microsoft.com/office/word/2012/wordml" xmlns:wpg="http://schemas.microsoft.com/office/word/2010/wordprocessingGroup" xmlns:wpi="http://schemas.microsoft.com/office/word/2010/wordprocessingInk" xmlns:wne="http://schemas.microsoft.com/office/word/2006/wordml" xmlns:wps="http://schemas.microsoft.com/office/word/2010/wordprocessingShape" mc:Ignorable="w14 w15 wp14">
   <w:body>
     <w:p>
       <w:pPr>
-        <w:pStyle w:val="Ttulo1"/>
+        <w:pStyle w:val="Heading1"/>
       </w:pPr>
       <w:r>
-        <w:t>Experimento 2 entrega 1</w:t>
+        <w:t>Experimento 2 entrega 2</w:t>
       </w:r>
+      <w:bookmarkStart w:id="0" w:name="_GoBack"/>
+      <w:bookmarkEnd w:id="0"/>
     </w:p>
     <w:p/>
     <w:p>
@@ -20,12 +22,12 @@
       <w:r>
         <w:rPr>
           <w:noProof/>
-          <w:lang w:eastAsia="es-ES"/>
+          <w:lang w:val="en-US"/>
         </w:rPr>
         <mc:AlternateContent>
           <mc:Choice Requires="wps">
             <w:drawing>
-              <wp:anchor distT="0" distB="0" distL="114300" distR="114300" simplePos="0" relativeHeight="251659264" behindDoc="0" locked="0" layoutInCell="1" allowOverlap="1">
+              <wp:anchor distT="0" distB="0" distL="114300" distR="114300" simplePos="0" relativeHeight="251659264" behindDoc="0" locked="0" layoutInCell="1" allowOverlap="1" wp14:anchorId="374D48F9" wp14:editId="2AF54BA1">
                 <wp:simplePos x="0" y="0"/>
                 <wp:positionH relativeFrom="margin">
                   <wp:posOffset>-26393</wp:posOffset>
@@ -85,7 +87,6 @@
                                 <w:lang w:val="es-CO"/>
                               </w:rPr>
                             </w:pPr>
-                            <w:proofErr w:type="spellStart"/>
                             <w:r>
                               <w:rPr>
                                 <w:color w:val="FF0000"/>
@@ -95,7 +96,6 @@
                               </w:rPr>
                               <w:t>JMeter</w:t>
                             </w:r>
-                            <w:proofErr w:type="spellEnd"/>
                           </w:p>
                         </w:txbxContent>
                       </wps:txbx>
@@ -114,7 +114,7 @@
               </wp:anchor>
             </w:drawing>
           </mc:Choice>
-          <mc:Fallback>
+          <mc:Fallback xmlns:w16se="http://schemas.microsoft.com/office/word/2015/wordml/symex" xmlns:cx5="http://schemas.microsoft.com/office/drawing/2016/5/11/chartex" xmlns:cx4="http://schemas.microsoft.com/office/drawing/2016/5/10/chartex" xmlns:cx3="http://schemas.microsoft.com/office/drawing/2016/5/9/chartex" xmlns:cx2="http://schemas.microsoft.com/office/drawing/2015/10/21/chartex" xmlns:cx1="http://schemas.microsoft.com/office/drawing/2015/9/8/chartex" xmlns:cx="http://schemas.microsoft.com/office/drawing/2014/chartex">
             <w:pict>
               <v:oval id="Elipse 4" o:spid="_x0000_s1026" style="position:absolute;margin-left:-2.1pt;margin-top:35.35pt;width:349.5pt;height:101.9pt;rotation:-1445672fd;z-index:251659264;visibility:visible;mso-wrap-style:square;mso-height-percent:0;mso-wrap-distance-left:9pt;mso-wrap-distance-top:0;mso-wrap-distance-right:9pt;mso-wrap-distance-bottom:0;mso-position-horizontal:absolute;mso-position-horizontal-relative:margin;mso-position-vertical:absolute;mso-position-vertical-relative:text;mso-height-percent:0;mso-height-relative:margin;v-text-anchor:middle" o:gfxdata="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" filled="f" strokecolor="red" strokeweight="1pt">
                 <v:stroke joinstyle="miter"/>
@@ -153,10 +153,10 @@
       <w:r>
         <w:rPr>
           <w:noProof/>
-          <w:lang w:eastAsia="es-ES"/>
+          <w:lang w:val="en-US"/>
         </w:rPr>
         <w:drawing>
-          <wp:inline distT="0" distB="0" distL="0" distR="0">
+          <wp:inline distT="0" distB="0" distL="0" distR="0" wp14:anchorId="1F632ACB" wp14:editId="3A6D7647">
             <wp:extent cx="5400040" cy="5055650"/>
             <wp:effectExtent l="0" t="0" r="0" b="0"/>
             <wp:docPr id="3" name="Imagen 3" descr="C:\Users\je.molano1498\git\HospitalDeLosAndes---Backend\images\despliegue.png"/>
@@ -253,8 +253,6 @@
       <w:r>
         <w:t xml:space="preserve"> El servidor de aplicaciones 1 tenía la aplicación corriendo sobre el IDE de Eclipse, mientras el nodo 2 tenía la aplicación desplegada en Netbeans.</w:t>
       </w:r>
-      <w:bookmarkStart w:id="0" w:name="_GoBack"/>
-      <w:bookmarkEnd w:id="0"/>
     </w:p>
     <w:p>
       <w:pPr>
@@ -1405,10 +1403,10 @@
       <w:r>
         <w:rPr>
           <w:noProof/>
-          <w:lang w:eastAsia="es-ES"/>
+          <w:lang w:val="en-US"/>
         </w:rPr>
         <w:drawing>
-          <wp:inline distT="0" distB="0" distL="0" distR="0" wp14:anchorId="18211D31">
+          <wp:inline distT="0" distB="0" distL="0" distR="0" wp14:anchorId="145F550B" wp14:editId="284E32E8">
             <wp:extent cx="4584700" cy="2944495"/>
             <wp:effectExtent l="0" t="0" r="6350" b="8255"/>
             <wp:docPr id="2" name="Imagen 2"/>
@@ -2609,11 +2607,11 @@
         <w:jc w:val="both"/>
       </w:pPr>
       <w:r>
-        <w:t xml:space="preserve">Adicionalmente se observa tanto en la Tabla 1 de tiempos como en la Tabla 2 de porcentajes de error, que el nodo 1 de la solución no tiene el mismo desempeño que el nodo 2 ya que este llega </w:t>
+        <w:t xml:space="preserve">Adicionalmente se observa tanto en la Tabla 1 de tiempos como en la Tabla 2 de porcentajes de error, que el nodo 1 de la solución no tiene el mismo desempeño que el nodo 2 ya que este llega incluso a presentar errores cuando se envían 2000 peticiones, cosa que no sucede con el nodo </w:t>
       </w:r>
       <w:r>
         <w:lastRenderedPageBreak/>
-        <w:t>incluso a presentar errores cuando se envían 2000 peticiones, cosa que no sucede con el nodo 1. Sin embargo, al implementar el balanceador, el porcentaje de error asociado al nodo1 se disminuye casi a la mitad.</w:t>
+        <w:t>1. Sin embargo, al implementar el balanceador, el porcentaje de error asociado al nodo1 se disminuye casi a la mitad.</w:t>
       </w:r>
     </w:p>
     <w:p>
@@ -3454,7 +3452,7 @@
 </file>
 
 <file path=word/styles.xml><?xml version="1.0" encoding="utf-8"?>
-<w:styles xmlns:mc="http://schemas.openxmlformats.org/markup-compatibility/2006" xmlns:r="http://schemas.openxmlformats.org/officeDocument/2006/relationships" xmlns:w="http://schemas.openxmlformats.org/wordprocessingml/2006/main" xmlns:w14="http://schemas.microsoft.com/office/word/2010/wordml" xmlns:w15="http://schemas.microsoft.com/office/word/2012/wordml" xmlns:w16se="http://schemas.microsoft.com/office/word/2015/wordml/symex" mc:Ignorable="w14 w15 w16se">
+<w:styles xmlns:mc="http://schemas.openxmlformats.org/markup-compatibility/2006" xmlns:r="http://schemas.openxmlformats.org/officeDocument/2006/relationships" xmlns:w="http://schemas.openxmlformats.org/wordprocessingml/2006/main" xmlns:w14="http://schemas.microsoft.com/office/word/2010/wordml" xmlns:w15="http://schemas.microsoft.com/office/word/2012/wordml" mc:Ignorable="w14 w15">
   <w:docDefaults>
     <w:rPrDefault>
       <w:rPr>
@@ -3470,7 +3468,7 @@
       </w:pPr>
     </w:pPrDefault>
   </w:docDefaults>
-  <w:latentStyles w:defLockedState="0" w:defUIPriority="99" w:defSemiHidden="0" w:defUnhideWhenUsed="0" w:defQFormat="0" w:count="374">
+  <w:latentStyles w:defLockedState="0" w:defUIPriority="99" w:defSemiHidden="0" w:defUnhideWhenUsed="0" w:defQFormat="0" w:count="382">
     <w:lsdException w:name="Normal" w:uiPriority="0" w:qFormat="1"/>
     <w:lsdException w:name="heading 1" w:uiPriority="9" w:qFormat="1"/>
     <w:lsdException w:name="heading 2" w:semiHidden="1" w:uiPriority="9" w:unhideWhenUsed="1" w:qFormat="1"/>
@@ -3576,6 +3574,7 @@
     <w:lsdException w:name="HTML Sample" w:semiHidden="1" w:unhideWhenUsed="1"/>
     <w:lsdException w:name="HTML Typewriter" w:semiHidden="1" w:unhideWhenUsed="1"/>
     <w:lsdException w:name="HTML Variable" w:semiHidden="1" w:unhideWhenUsed="1"/>
+    <w:lsdException w:name="Normal Table" w:semiHidden="1" w:unhideWhenUsed="1"/>
     <w:lsdException w:name="annotation subject" w:semiHidden="1" w:unhideWhenUsed="1"/>
     <w:lsdException w:name="No List" w:semiHidden="1" w:unhideWhenUsed="1"/>
     <w:lsdException w:name="Outline List 1" w:semiHidden="1" w:unhideWhenUsed="1"/>
@@ -3621,9 +3620,11 @@
     <w:lsdException w:name="Table Subtle 1" w:semiHidden="1" w:unhideWhenUsed="1"/>
     <w:lsdException w:name="Table Subtle 2" w:semiHidden="1" w:unhideWhenUsed="1"/>
     <w:lsdException w:name="Table Web 1" w:semiHidden="1" w:unhideWhenUsed="1"/>
+    <w:lsdException w:name="Table Web 2" w:semiHidden="1" w:unhideWhenUsed="1"/>
     <w:lsdException w:name="Table Web 3" w:semiHidden="1" w:unhideWhenUsed="1"/>
     <w:lsdException w:name="Balloon Text" w:semiHidden="1" w:unhideWhenUsed="1"/>
     <w:lsdException w:name="Table Grid" w:uiPriority="39"/>
+    <w:lsdException w:name="Table Theme" w:semiHidden="1" w:unhideWhenUsed="1"/>
     <w:lsdException w:name="Placeholder Text" w:semiHidden="1"/>
     <w:lsdException w:name="No Spacing" w:uiPriority="1" w:qFormat="1"/>
     <w:lsdException w:name="Light Shading" w:uiPriority="60"/>
@@ -3841,17 +3842,16 @@
     <w:lsdException w:name="List Table 7 Colorful Accent 6" w:uiPriority="52"/>
     <w:lsdException w:name="Mention" w:semiHidden="1" w:unhideWhenUsed="1"/>
     <w:lsdException w:name="Smart Hyperlink" w:semiHidden="1" w:unhideWhenUsed="1"/>
-    <w:lsdException w:name="Hashtag" w:semiHidden="1" w:unhideWhenUsed="1"/>
   </w:latentStyles>
   <w:style w:type="paragraph" w:default="1" w:styleId="Normal">
     <w:name w:val="Normal"/>
     <w:qFormat/>
   </w:style>
-  <w:style w:type="paragraph" w:styleId="Ttulo1">
+  <w:style w:type="paragraph" w:styleId="Heading1">
     <w:name w:val="heading 1"/>
     <w:basedOn w:val="Normal"/>
     <w:next w:val="Normal"/>
-    <w:link w:val="Ttulo1Car"/>
+    <w:link w:val="Heading1Char"/>
     <w:uiPriority w:val="9"/>
     <w:qFormat/>
     <w:rsid w:val="003F0AA5"/>
@@ -3868,13 +3868,13 @@
       <w:szCs w:val="32"/>
     </w:rPr>
   </w:style>
-  <w:style w:type="character" w:default="1" w:styleId="Fuentedeprrafopredeter">
+  <w:style w:type="character" w:default="1" w:styleId="DefaultParagraphFont">
     <w:name w:val="Default Paragraph Font"/>
     <w:uiPriority w:val="1"/>
     <w:semiHidden/>
     <w:unhideWhenUsed/>
   </w:style>
-  <w:style w:type="table" w:default="1" w:styleId="Tablanormal">
+  <w:style w:type="table" w:default="1" w:styleId="TableNormal">
     <w:name w:val="Normal Table"/>
     <w:uiPriority w:val="99"/>
     <w:semiHidden/>
@@ -3889,16 +3889,16 @@
       </w:tblCellMar>
     </w:tblPr>
   </w:style>
-  <w:style w:type="numbering" w:default="1" w:styleId="Sinlista">
+  <w:style w:type="numbering" w:default="1" w:styleId="NoList">
     <w:name w:val="No List"/>
     <w:uiPriority w:val="99"/>
     <w:semiHidden/>
     <w:unhideWhenUsed/>
   </w:style>
-  <w:style w:type="character" w:customStyle="1" w:styleId="Ttulo1Car">
-    <w:name w:val="Título 1 Car"/>
-    <w:basedOn w:val="Fuentedeprrafopredeter"/>
-    <w:link w:val="Ttulo1"/>
+  <w:style w:type="character" w:customStyle="1" w:styleId="Heading1Char">
+    <w:name w:val="Heading 1 Char"/>
+    <w:basedOn w:val="DefaultParagraphFont"/>
+    <w:link w:val="Heading1"/>
     <w:uiPriority w:val="9"/>
     <w:rsid w:val="003F0AA5"/>
     <w:rPr>

</xml_diff>